<commit_message>
CS removal overlap OK
</commit_message>
<xml_diff>
--- a/Rapport/Reports Parts/Crying_removing.docx
+++ b/Rapport/Reports Parts/Crying_removing.docx
@@ -182,7 +182,23 @@
           <w:rFonts w:cstheme="minorHAnsi"/>
           <w:lang w:val="en-US"/>
         </w:rPr>
-        <w:t xml:space="preserve">The first step was to label the signals with CSs and NCSs. This was done by 3 annotators on the entire signal basis. Independently, Lindsay, Arrabella and I listened to the different samples and annotated them on Audacity. </w:t>
+        <w:t xml:space="preserve">The first step was to label the signals with CSs and NCSs. This was done by 3 annotators on the entire signal basis. Independently, Lindsay, </w:t>
+      </w:r>
+      <w:proofErr w:type="spellStart"/>
+      <w:r>
+        <w:rPr>
+          <w:rFonts w:cstheme="minorHAnsi"/>
+          <w:lang w:val="en-US"/>
+        </w:rPr>
+        <w:t>Arrabella</w:t>
+      </w:r>
+      <w:proofErr w:type="spellEnd"/>
+      <w:r>
+        <w:rPr>
+          <w:rFonts w:cstheme="minorHAnsi"/>
+          <w:lang w:val="en-US"/>
+        </w:rPr>
+        <w:t xml:space="preserve"> and I listened to the different samples and annotated them on Audacity. </w:t>
       </w:r>
       <w:r>
         <w:rPr>
@@ -399,7 +415,23 @@
           <w:rFonts w:cstheme="minorHAnsi"/>
           <w:lang w:val="en-US"/>
         </w:rPr>
-        <w:t xml:space="preserve">the section (cf figure </w:t>
+        <w:t>the section (</w:t>
+      </w:r>
+      <w:proofErr w:type="spellStart"/>
+      <w:r>
+        <w:rPr>
+          <w:rFonts w:cstheme="minorHAnsi"/>
+          <w:lang w:val="en-US"/>
+        </w:rPr>
+        <w:t>cf</w:t>
+      </w:r>
+      <w:proofErr w:type="spellEnd"/>
+      <w:r>
+        <w:rPr>
+          <w:rFonts w:cstheme="minorHAnsi"/>
+          <w:lang w:val="en-US"/>
+        </w:rPr>
+        <w:t xml:space="preserve"> figure </w:t>
       </w:r>
       <w:r>
         <w:rPr>
@@ -631,7 +663,43 @@
           <w:highlight w:val="yellow"/>
           <w:lang w:val="en-US"/>
         </w:rPr>
-        <w:t xml:space="preserve">was implemented on Matlab using a function in the Matlab File Exchange </w:t>
+        <w:t xml:space="preserve">was implemented on </w:t>
+      </w:r>
+      <w:proofErr w:type="spellStart"/>
+      <w:r>
+        <w:rPr>
+          <w:rFonts w:cstheme="minorHAnsi"/>
+          <w:highlight w:val="yellow"/>
+          <w:lang w:val="en-US"/>
+        </w:rPr>
+        <w:t>Matlab</w:t>
+      </w:r>
+      <w:proofErr w:type="spellEnd"/>
+      <w:r>
+        <w:rPr>
+          <w:rFonts w:cstheme="minorHAnsi"/>
+          <w:highlight w:val="yellow"/>
+          <w:lang w:val="en-US"/>
+        </w:rPr>
+        <w:t xml:space="preserve"> using a function in the </w:t>
+      </w:r>
+      <w:proofErr w:type="spellStart"/>
+      <w:r>
+        <w:rPr>
+          <w:rFonts w:cstheme="minorHAnsi"/>
+          <w:highlight w:val="yellow"/>
+          <w:lang w:val="en-US"/>
+        </w:rPr>
+        <w:t>Matlab</w:t>
+      </w:r>
+      <w:proofErr w:type="spellEnd"/>
+      <w:r>
+        <w:rPr>
+          <w:rFonts w:cstheme="minorHAnsi"/>
+          <w:highlight w:val="yellow"/>
+          <w:lang w:val="en-US"/>
+        </w:rPr>
+        <w:t xml:space="preserve"> File Exchange </w:t>
       </w:r>
       <w:r>
         <w:rPr>
@@ -679,16 +747,44 @@
           <w:highlight w:val="yellow"/>
           <w:lang w:val="en-US"/>
         </w:rPr>
-        <w:t xml:space="preserve"> à revoir car valeur negative!!</w:t>
-      </w:r>
+        <w:t xml:space="preserve"> à revoir car </w:t>
+      </w:r>
+      <w:proofErr w:type="spellStart"/>
       <w:r>
         <w:rPr>
           <w:rFonts w:cstheme="minorHAnsi"/>
           <w:highlight w:val="yellow"/>
           <w:lang w:val="en-US"/>
         </w:rPr>
+        <w:t>valeur</w:t>
+      </w:r>
+      <w:proofErr w:type="spellEnd"/>
+      <w:r>
+        <w:rPr>
+          <w:rFonts w:cstheme="minorHAnsi"/>
+          <w:highlight w:val="yellow"/>
+          <w:lang w:val="en-US"/>
+        </w:rPr>
+        <w:t xml:space="preserve"> </w:t>
+      </w:r>
+      <w:proofErr w:type="gramStart"/>
+      <w:r>
+        <w:rPr>
+          <w:rFonts w:cstheme="minorHAnsi"/>
+          <w:highlight w:val="yellow"/>
+          <w:lang w:val="en-US"/>
+        </w:rPr>
+        <w:t>negative!!</w:t>
+      </w:r>
+      <w:r>
+        <w:rPr>
+          <w:rFonts w:cstheme="minorHAnsi"/>
+          <w:highlight w:val="yellow"/>
+          <w:lang w:val="en-US"/>
+        </w:rPr>
         <w:t>.</w:t>
       </w:r>
+      <w:proofErr w:type="gramEnd"/>
     </w:p>
     <w:p>
       <w:pPr>
@@ -1026,7 +1122,23 @@
           <w:rFonts w:cstheme="minorHAnsi"/>
           <w:lang w:val="en-US"/>
         </w:rPr>
-        <w:t xml:space="preserve">used to make the comparison between CSs and NCs were defined as "all pure segments of 3 seconds contained in the learning base". The purity of segments, ie the fact that </w:t>
+        <w:t xml:space="preserve">used to make the comparison between CSs and NCs were defined as "all pure segments of 3 seconds contained in the learning base". The purity of segments, </w:t>
+      </w:r>
+      <w:proofErr w:type="spellStart"/>
+      <w:r>
+        <w:rPr>
+          <w:rFonts w:cstheme="minorHAnsi"/>
+          <w:lang w:val="en-US"/>
+        </w:rPr>
+        <w:t>ie</w:t>
+      </w:r>
+      <w:proofErr w:type="spellEnd"/>
+      <w:r>
+        <w:rPr>
+          <w:rFonts w:cstheme="minorHAnsi"/>
+          <w:lang w:val="en-US"/>
+        </w:rPr>
+        <w:t xml:space="preserve"> the fact that </w:t>
       </w:r>
       <w:r>
         <w:rPr>
@@ -1117,8 +1229,17 @@
           <w:rFonts w:cstheme="minorHAnsi"/>
           <w:lang w:val="en-US"/>
         </w:rPr>
-        <w:t>(cf</w:t>
-      </w:r>
+        <w:t>(</w:t>
+      </w:r>
+      <w:proofErr w:type="spellStart"/>
+      <w:r>
+        <w:rPr>
+          <w:rFonts w:cstheme="minorHAnsi"/>
+          <w:lang w:val="en-US"/>
+        </w:rPr>
+        <w:t>cf</w:t>
+      </w:r>
+      <w:proofErr w:type="spellEnd"/>
       <w:r>
         <w:rPr>
           <w:rFonts w:cstheme="minorHAnsi"/>
@@ -2043,8 +2164,16 @@
         <w:rPr>
           <w:lang w:val="en-US"/>
         </w:rPr>
-        <w:t>Faire commentaires</w:t>
-      </w:r>
+        <w:t xml:space="preserve">Faire </w:t>
+      </w:r>
+      <w:proofErr w:type="spellStart"/>
+      <w:r>
+        <w:rPr>
+          <w:lang w:val="en-US"/>
+        </w:rPr>
+        <w:t>commentaires</w:t>
+      </w:r>
+      <w:proofErr w:type="spellEnd"/>
     </w:p>
     <w:p>
       <w:pPr>
@@ -3049,6 +3178,7 @@
           <w:lang w:val="en-US"/>
         </w:rPr>
       </w:pPr>
+      <w:proofErr w:type="spellStart"/>
       <w:r>
         <w:rPr>
           <w:rFonts w:cstheme="minorHAnsi"/>
@@ -3059,8 +3189,35 @@
           <w:shd w:val="clear" w:color="auto" w:fill="FFFFFF"/>
           <w:lang w:val="en-US"/>
         </w:rPr>
-        <w:t>Mettre légende</w:t>
-      </w:r>
+        <w:t>Mettre</w:t>
+      </w:r>
+      <w:proofErr w:type="spellEnd"/>
+      <w:r>
+        <w:rPr>
+          <w:rFonts w:cstheme="minorHAnsi"/>
+          <w:i/>
+          <w:iCs/>
+          <w:color w:val="000000"/>
+          <w:highlight w:val="darkCyan"/>
+          <w:shd w:val="clear" w:color="auto" w:fill="FFFFFF"/>
+          <w:lang w:val="en-US"/>
+        </w:rPr>
+        <w:t xml:space="preserve"> </w:t>
+      </w:r>
+      <w:proofErr w:type="spellStart"/>
+      <w:r>
+        <w:rPr>
+          <w:rFonts w:cstheme="minorHAnsi"/>
+          <w:i/>
+          <w:iCs/>
+          <w:color w:val="000000"/>
+          <w:highlight w:val="darkCyan"/>
+          <w:shd w:val="clear" w:color="auto" w:fill="FFFFFF"/>
+          <w:lang w:val="en-US"/>
+        </w:rPr>
+        <w:t>légende</w:t>
+      </w:r>
+      <w:proofErr w:type="spellEnd"/>
     </w:p>
     <w:p>
       <w:pPr>
@@ -3077,12 +3234,21 @@
         </w:rPr>
         <w:t>The sensitivity is the probability that a test result will be positive (</w:t>
       </w:r>
-      <w:r>
-        <w:rPr>
-          <w:rFonts w:cstheme="minorHAnsi"/>
-          <w:lang w:val="en-US"/>
-        </w:rPr>
-        <w:t xml:space="preserve">ie </w:t>
+      <w:proofErr w:type="spellStart"/>
+      <w:r>
+        <w:rPr>
+          <w:rFonts w:cstheme="minorHAnsi"/>
+          <w:lang w:val="en-US"/>
+        </w:rPr>
+        <w:t>ie</w:t>
+      </w:r>
+      <w:proofErr w:type="spellEnd"/>
+      <w:r>
+        <w:rPr>
+          <w:rFonts w:cstheme="minorHAnsi"/>
+          <w:lang w:val="en-US"/>
+        </w:rPr>
+        <w:t xml:space="preserve"> </w:t>
       </w:r>
       <w:r>
         <w:rPr>
@@ -3203,12 +3369,21 @@
         </w:rPr>
         <w:t>The specificity is the probability that a test result will be negative (</w:t>
       </w:r>
-      <w:r>
-        <w:rPr>
-          <w:rFonts w:cstheme="minorHAnsi"/>
-          <w:lang w:val="en-US"/>
-        </w:rPr>
-        <w:t xml:space="preserve">ie </w:t>
+      <w:proofErr w:type="spellStart"/>
+      <w:r>
+        <w:rPr>
+          <w:rFonts w:cstheme="minorHAnsi"/>
+          <w:lang w:val="en-US"/>
+        </w:rPr>
+        <w:t>ie</w:t>
+      </w:r>
+      <w:proofErr w:type="spellEnd"/>
+      <w:r>
+        <w:rPr>
+          <w:rFonts w:cstheme="minorHAnsi"/>
+          <w:lang w:val="en-US"/>
+        </w:rPr>
+        <w:t xml:space="preserve"> </w:t>
       </w:r>
       <w:r>
         <w:rPr>
@@ -3436,8 +3611,6 @@
         </w:rPr>
         <w:t>.</w:t>
       </w:r>
-      <w:bookmarkStart w:id="3" w:name="_GoBack"/>
-      <w:bookmarkEnd w:id="3"/>
     </w:p>
     <w:p>
       <w:pPr>
@@ -3546,7 +3719,55 @@
           <w:rFonts w:cstheme="minorHAnsi"/>
           <w:highlight w:val="green"/>
         </w:rPr>
-        <w:t>Changer valeur et courbe (en mettant dans le titre fentetre, purity and frequency band)</w:t>
+        <w:t xml:space="preserve">Changer valeur et courbe (en mettant dans le titre </w:t>
+      </w:r>
+      <w:proofErr w:type="spellStart"/>
+      <w:r>
+        <w:rPr>
+          <w:rFonts w:cstheme="minorHAnsi"/>
+          <w:highlight w:val="green"/>
+        </w:rPr>
+        <w:t>fentetre</w:t>
+      </w:r>
+      <w:proofErr w:type="spellEnd"/>
+      <w:r>
+        <w:rPr>
+          <w:rFonts w:cstheme="minorHAnsi"/>
+          <w:highlight w:val="green"/>
+        </w:rPr>
+        <w:t xml:space="preserve">, </w:t>
+      </w:r>
+      <w:proofErr w:type="spellStart"/>
+      <w:r>
+        <w:rPr>
+          <w:rFonts w:cstheme="minorHAnsi"/>
+          <w:highlight w:val="green"/>
+        </w:rPr>
+        <w:t>purity</w:t>
+      </w:r>
+      <w:proofErr w:type="spellEnd"/>
+      <w:r>
+        <w:rPr>
+          <w:rFonts w:cstheme="minorHAnsi"/>
+          <w:highlight w:val="green"/>
+        </w:rPr>
+        <w:t xml:space="preserve"> and </w:t>
+      </w:r>
+      <w:proofErr w:type="spellStart"/>
+      <w:r>
+        <w:rPr>
+          <w:rFonts w:cstheme="minorHAnsi"/>
+          <w:highlight w:val="green"/>
+        </w:rPr>
+        <w:t>frequency</w:t>
+      </w:r>
+      <w:proofErr w:type="spellEnd"/>
+      <w:r>
+        <w:rPr>
+          <w:rFonts w:cstheme="minorHAnsi"/>
+          <w:highlight w:val="green"/>
+        </w:rPr>
+        <w:t xml:space="preserve"> band)</w:t>
       </w:r>
     </w:p>
     <w:p>
@@ -3693,6 +3914,9 @@
       <w:pPr>
         <w:pStyle w:val="Lgende"/>
         <w:jc w:val="center"/>
+        <w:rPr>
+          <w:lang w:val="en-US"/>
+        </w:rPr>
       </w:pPr>
     </w:p>
     <w:p>
@@ -3708,10 +3932,79 @@
         <w:jc w:val="both"/>
       </w:pPr>
       <w:r>
-        <w:t xml:space="preserve">Le Crying removal effectué en prenant toute la database. Pour chaque signal, </w:t>
-      </w:r>
-      <w:r>
-        <w:t xml:space="preserve">on calcule le power ratio sur la bonne bande de fréquence. Ce calcul est fait pour chaque fenêtre de 3s, avec 1s d’overlap. Lors de ces overlap, si un des segments est CS, alors la valeur de cet overlap sera CS. </w:t>
+        <w:t xml:space="preserve">Le </w:t>
+      </w:r>
+      <w:proofErr w:type="spellStart"/>
+      <w:r>
+        <w:t>Crying</w:t>
+      </w:r>
+      <w:proofErr w:type="spellEnd"/>
+      <w:r>
+        <w:t xml:space="preserve"> </w:t>
+      </w:r>
+      <w:proofErr w:type="spellStart"/>
+      <w:r>
+        <w:t>removal</w:t>
+      </w:r>
+      <w:proofErr w:type="spellEnd"/>
+      <w:r>
+        <w:t xml:space="preserve"> effectué en prenant toute la </w:t>
+      </w:r>
+      <w:proofErr w:type="spellStart"/>
+      <w:r>
+        <w:t>database</w:t>
+      </w:r>
+      <w:proofErr w:type="spellEnd"/>
+      <w:r>
+        <w:t xml:space="preserve">. Pour chaque signal, </w:t>
+      </w:r>
+      <w:r>
+        <w:t>on calcule le power ratio sur la bonne bande de fréquence. Ce calcul est fait pour chaque fenêtre de 3s, avec 1s d’</w:t>
+      </w:r>
+      <w:proofErr w:type="spellStart"/>
+      <w:r>
+        <w:t>overlap</w:t>
+      </w:r>
+      <w:proofErr w:type="spellEnd"/>
+      <w:r>
+        <w:t xml:space="preserve">. </w:t>
+      </w:r>
+      <w:r>
+        <w:rPr>
+          <w:highlight w:val="yellow"/>
+        </w:rPr>
+        <w:t xml:space="preserve">Lors de ces </w:t>
+      </w:r>
+      <w:proofErr w:type="spellStart"/>
+      <w:r>
+        <w:rPr>
+          <w:highlight w:val="yellow"/>
+        </w:rPr>
+        <w:t>overlap</w:t>
+      </w:r>
+      <w:proofErr w:type="spellEnd"/>
+      <w:r>
+        <w:rPr>
+          <w:highlight w:val="yellow"/>
+        </w:rPr>
+        <w:t xml:space="preserve">, si un des segments est CS, alors la valeur de cet </w:t>
+      </w:r>
+      <w:proofErr w:type="spellStart"/>
+      <w:r>
+        <w:rPr>
+          <w:highlight w:val="yellow"/>
+        </w:rPr>
+        <w:t>overlap</w:t>
+      </w:r>
+      <w:proofErr w:type="spellEnd"/>
+      <w:r>
+        <w:rPr>
+          <w:highlight w:val="yellow"/>
+        </w:rPr>
+        <w:t xml:space="preserve"> sera CS.</w:t>
+      </w:r>
+      <w:r>
+        <w:t xml:space="preserve"> </w:t>
       </w:r>
     </w:p>
     <w:p>
@@ -3719,7 +4012,47 @@
         <w:jc w:val="both"/>
       </w:pPr>
       <w:r>
-        <w:t xml:space="preserve">Une fois les CSs detectés, ils sont enlevés. Tous les samples doivent avoir à la sortie de cet algotithme la même taille, pour que cela n’influe pas lors de l’extraction des caractéristiques (cf partie 3). </w:t>
+        <w:t xml:space="preserve">Une fois les </w:t>
+      </w:r>
+      <w:proofErr w:type="spellStart"/>
+      <w:r>
+        <w:t>CSs</w:t>
+      </w:r>
+      <w:proofErr w:type="spellEnd"/>
+      <w:r>
+        <w:t xml:space="preserve"> </w:t>
+      </w:r>
+      <w:proofErr w:type="spellStart"/>
+      <w:r>
+        <w:t>detectés</w:t>
+      </w:r>
+      <w:proofErr w:type="spellEnd"/>
+      <w:r>
+        <w:t xml:space="preserve">, ils sont enlevés. Tous les </w:t>
+      </w:r>
+      <w:proofErr w:type="spellStart"/>
+      <w:r>
+        <w:t>samples</w:t>
+      </w:r>
+      <w:proofErr w:type="spellEnd"/>
+      <w:r>
+        <w:t xml:space="preserve"> doivent avoir à la sortie de cet </w:t>
+      </w:r>
+      <w:proofErr w:type="spellStart"/>
+      <w:r>
+        <w:t>algotithme</w:t>
+      </w:r>
+      <w:proofErr w:type="spellEnd"/>
+      <w:r>
+        <w:t xml:space="preserve"> la même taille, pour que cela n’influe pas lors de l’extraction des caractéristiques (</w:t>
+      </w:r>
+      <w:proofErr w:type="spellStart"/>
+      <w:r>
+        <w:t>cf</w:t>
+      </w:r>
+      <w:proofErr w:type="spellEnd"/>
+      <w:r>
+        <w:t xml:space="preserve"> partie 3). </w:t>
       </w:r>
       <w:r>
         <w:t>Sachant que les signaux ne doivent pas être plus court que 10 secondes</w:t>
@@ -3728,7 +4061,21 @@
         <w:rPr>
           <w:highlight w:val="yellow"/>
         </w:rPr>
-        <w:t>, est ce que certains ont été enlevé ? Quelle est la taille finale ? demander à Fae pourquoi 10 secondes.</w:t>
+        <w:t xml:space="preserve">, est ce que certains ont été enlevé ? Quelle est la taille finale ? demander à </w:t>
+      </w:r>
+      <w:proofErr w:type="spellStart"/>
+      <w:r>
+        <w:rPr>
+          <w:highlight w:val="yellow"/>
+        </w:rPr>
+        <w:t>Fae</w:t>
+      </w:r>
+      <w:proofErr w:type="spellEnd"/>
+      <w:r>
+        <w:rPr>
+          <w:highlight w:val="yellow"/>
+        </w:rPr>
+        <w:t xml:space="preserve"> pourquoi 10 secondes.</w:t>
       </w:r>
     </w:p>
     <w:p>
@@ -3736,7 +4083,81 @@
         <w:jc w:val="both"/>
       </w:pPr>
       <w:r>
-        <w:t>Attention aux discontinuité dans les prochaines anaylses.</w:t>
+        <w:t xml:space="preserve">Attention </w:t>
+      </w:r>
+      <w:proofErr w:type="gramStart"/>
+      <w:r>
+        <w:t>aux discontinuité</w:t>
+      </w:r>
+      <w:proofErr w:type="gramEnd"/>
+      <w:r>
+        <w:t xml:space="preserve"> dans les prochaines </w:t>
+      </w:r>
+      <w:proofErr w:type="spellStart"/>
+      <w:r>
+        <w:t>anaylses</w:t>
+      </w:r>
+      <w:proofErr w:type="spellEnd"/>
+      <w:r>
+        <w:t>.</w:t>
+      </w:r>
+    </w:p>
+    <w:p>
+      <w:pPr>
+        <w:jc w:val="both"/>
+      </w:pPr>
+    </w:p>
+    <w:p>
+      <w:pPr>
+        <w:jc w:val="both"/>
+      </w:pPr>
+      <w:r>
+        <w:t xml:space="preserve">Voir les différences </w:t>
+      </w:r>
+      <w:proofErr w:type="spellStart"/>
+      <w:r>
+        <w:t>lengths</w:t>
+      </w:r>
+      <w:proofErr w:type="spellEnd"/>
+      <w:r>
+        <w:t xml:space="preserve"> : comment </w:t>
+      </w:r>
+      <w:proofErr w:type="gramStart"/>
+      <w:r>
+        <w:t>on</w:t>
+      </w:r>
+      <w:proofErr w:type="gramEnd"/>
+      <w:r>
+        <w:t xml:space="preserve"> choisi si CS ou NCS </w:t>
+      </w:r>
+      <w:proofErr w:type="spellStart"/>
+      <w:r>
+        <w:t>priority</w:t>
+      </w:r>
+      <w:proofErr w:type="spellEnd"/>
+      <w:r>
+        <w:t xml:space="preserve"> dans </w:t>
+      </w:r>
+      <w:proofErr w:type="spellStart"/>
+      <w:r>
+        <w:t>overlap</w:t>
+      </w:r>
+      <w:proofErr w:type="spellEnd"/>
+      <w:r>
+        <w:t xml:space="preserve"> + mettre figures et tableau : comprom</w:t>
+      </w:r>
+      <w:bookmarkStart w:id="3" w:name="_GoBack"/>
+      <w:bookmarkEnd w:id="3"/>
+      <w:r>
+        <w:t xml:space="preserve">is entre longueur assez grande, pas beaucoup de CS et le plus possible de </w:t>
+      </w:r>
+      <w:proofErr w:type="spellStart"/>
+      <w:r>
+        <w:t>recordings</w:t>
+      </w:r>
+      <w:proofErr w:type="spellEnd"/>
+      <w:r>
+        <w:t>.</w:t>
       </w:r>
       <w:r>
         <w:br w:type="page"/>
@@ -3819,20 +4240,44 @@
           <w:highlight w:val="yellow"/>
           <w:lang w:val="en-US"/>
         </w:rPr>
-        <w:t xml:space="preserve"> avec accuracy globale de</w:t>
-      </w:r>
+        <w:t xml:space="preserve"> avec accuracy </w:t>
+      </w:r>
+      <w:proofErr w:type="spellStart"/>
       <w:r>
         <w:rPr>
           <w:highlight w:val="yellow"/>
           <w:lang w:val="en-US"/>
         </w:rPr>
-        <w:t xml:space="preserve"> 86%</w:t>
-      </w:r>
+        <w:t>globale</w:t>
+      </w:r>
+      <w:proofErr w:type="spellEnd"/>
       <w:r>
         <w:rPr>
           <w:highlight w:val="yellow"/>
           <w:lang w:val="en-US"/>
         </w:rPr>
+        <w:t xml:space="preserve"> de</w:t>
+      </w:r>
+      <w:r>
+        <w:rPr>
+          <w:highlight w:val="yellow"/>
+          <w:lang w:val="en-US"/>
+        </w:rPr>
+        <w:t xml:space="preserve"> 86</w:t>
+      </w:r>
+      <w:proofErr w:type="gramStart"/>
+      <w:r>
+        <w:rPr>
+          <w:highlight w:val="yellow"/>
+          <w:lang w:val="en-US"/>
+        </w:rPr>
+        <w:t>%</w:t>
+      </w:r>
+      <w:r>
+        <w:rPr>
+          <w:highlight w:val="yellow"/>
+          <w:lang w:val="en-US"/>
+        </w:rPr>
         <w:t xml:space="preserve"> </w:t>
       </w:r>
       <w:r>
@@ -3840,13 +4285,63 @@
           <w:highlight w:val="yellow"/>
           <w:lang w:val="en-US"/>
         </w:rPr>
-        <w:t xml:space="preserve">. </w:t>
-      </w:r>
+        <w:t>.</w:t>
+      </w:r>
+      <w:proofErr w:type="gramEnd"/>
       <w:r>
         <w:rPr>
           <w:highlight w:val="yellow"/>
-        </w:rPr>
-        <w:t>Ce qu’on  voulait c’était enlever les CSs (on se fiche un peu des NCSs.</w:t>
+          <w:lang w:val="en-US"/>
+        </w:rPr>
+        <w:t xml:space="preserve"> </w:t>
+      </w:r>
+      <w:r>
+        <w:rPr>
+          <w:highlight w:val="yellow"/>
+        </w:rPr>
+        <w:t xml:space="preserve">Ce </w:t>
+      </w:r>
+      <w:proofErr w:type="gramStart"/>
+      <w:r>
+        <w:rPr>
+          <w:highlight w:val="yellow"/>
+        </w:rPr>
+        <w:t>qu’on  voulait</w:t>
+      </w:r>
+      <w:proofErr w:type="gramEnd"/>
+      <w:r>
+        <w:rPr>
+          <w:highlight w:val="yellow"/>
+        </w:rPr>
+        <w:t xml:space="preserve"> c’était enlever les </w:t>
+      </w:r>
+      <w:proofErr w:type="spellStart"/>
+      <w:r>
+        <w:rPr>
+          <w:highlight w:val="yellow"/>
+        </w:rPr>
+        <w:t>CSs</w:t>
+      </w:r>
+      <w:proofErr w:type="spellEnd"/>
+      <w:r>
+        <w:rPr>
+          <w:highlight w:val="yellow"/>
+        </w:rPr>
+        <w:t xml:space="preserve"> (on se fiche un peu des </w:t>
+      </w:r>
+      <w:proofErr w:type="spellStart"/>
+      <w:r>
+        <w:rPr>
+          <w:highlight w:val="yellow"/>
+        </w:rPr>
+        <w:t>NCSs</w:t>
+      </w:r>
+      <w:proofErr w:type="spellEnd"/>
+      <w:r>
+        <w:rPr>
+          <w:highlight w:val="yellow"/>
+        </w:rPr>
+        <w:t>.</w:t>
       </w:r>
       <w:r>
         <w:t xml:space="preserve"> </w:t>
@@ -4128,12 +4623,21 @@
           <w:lang w:val="en-US"/>
         </w:rPr>
       </w:pPr>
+      <w:proofErr w:type="spellStart"/>
       <w:r>
         <w:rPr>
           <w:highlight w:val="green"/>
           <w:lang w:val="en-US"/>
         </w:rPr>
-        <w:t>Remettre bonne image</w:t>
+        <w:t>Remettre</w:t>
+      </w:r>
+      <w:proofErr w:type="spellEnd"/>
+      <w:r>
+        <w:rPr>
+          <w:highlight w:val="green"/>
+          <w:lang w:val="en-US"/>
+        </w:rPr>
+        <w:t xml:space="preserve"> bonne image</w:t>
       </w:r>
     </w:p>
     <w:p>
@@ -4167,7 +4671,33 @@
           <w:shd w:val="clear" w:color="auto" w:fill="FFFFFF"/>
           <w:lang w:val="en-US"/>
         </w:rPr>
-        <w:t>The area under the ROC curve, AUC,  is a measure of how well a parameter can distinguish between two diagnostic groups (CS/NCS).</w:t>
+        <w:t xml:space="preserve">The area under the ROC curve, </w:t>
+      </w:r>
+      <w:proofErr w:type="gramStart"/>
+      <w:r>
+        <w:rPr>
+          <w:rFonts w:ascii="Roboto" w:eastAsiaTheme="minorEastAsia" w:hAnsi="Roboto" w:cstheme="minorBidi"/>
+          <w:color w:val="000000"/>
+          <w:sz w:val="21"/>
+          <w:szCs w:val="21"/>
+          <w:highlight w:val="yellow"/>
+          <w:shd w:val="clear" w:color="auto" w:fill="FFFFFF"/>
+          <w:lang w:val="en-US"/>
+        </w:rPr>
+        <w:t>AUC,  is</w:t>
+      </w:r>
+      <w:proofErr w:type="gramEnd"/>
+      <w:r>
+        <w:rPr>
+          <w:rFonts w:ascii="Roboto" w:eastAsiaTheme="minorEastAsia" w:hAnsi="Roboto" w:cstheme="minorBidi"/>
+          <w:color w:val="000000"/>
+          <w:sz w:val="21"/>
+          <w:szCs w:val="21"/>
+          <w:highlight w:val="yellow"/>
+          <w:shd w:val="clear" w:color="auto" w:fill="FFFFFF"/>
+          <w:lang w:val="en-US"/>
+        </w:rPr>
+        <w:t xml:space="preserve"> a measure of how well a parameter can distinguish between two diagnostic groups (CS/NCS).</w:t>
       </w:r>
       <w:r>
         <w:rPr>
@@ -4471,16 +5001,39 @@
       </w:pPr>
     </w:p>
     <w:p>
-      <w:pPr>
-        <w:rPr>
-          <w:lang w:val="en-US"/>
-        </w:rPr>
-      </w:pPr>
       <w:r>
         <w:rPr>
           <w:highlight w:val="green"/>
         </w:rPr>
-        <w:t>Dire que peut etre pas assez de CS et NCS dans training + Utilisation de d’autres claasifiers comme … + cross validation (donner plusieurs méthodes et expliquer en quelques lignes avec des tirets).</w:t>
+        <w:t xml:space="preserve">Dire que peut </w:t>
+      </w:r>
+      <w:proofErr w:type="spellStart"/>
+      <w:r>
+        <w:rPr>
+          <w:highlight w:val="green"/>
+        </w:rPr>
+        <w:t>etre</w:t>
+      </w:r>
+      <w:proofErr w:type="spellEnd"/>
+      <w:r>
+        <w:rPr>
+          <w:highlight w:val="green"/>
+        </w:rPr>
+        <w:t xml:space="preserve"> pas assez de CS et NCS dans training + Utilisation de d’autres </w:t>
+      </w:r>
+      <w:proofErr w:type="spellStart"/>
+      <w:r>
+        <w:rPr>
+          <w:highlight w:val="green"/>
+        </w:rPr>
+        <w:t>claasifiers</w:t>
+      </w:r>
+      <w:proofErr w:type="spellEnd"/>
+      <w:r>
+        <w:rPr>
+          <w:highlight w:val="green"/>
+        </w:rPr>
+        <w:t xml:space="preserve"> comme … + cross validation (donner plusieurs méthodes et expliquer en quelques lignes avec des tirets).</w:t>
       </w:r>
       <w:r>
         <w:t xml:space="preserve"> </w:t>
@@ -4488,28 +5041,27 @@
       <w:r>
         <w:rPr>
           <w:highlight w:val="green"/>
-          <w:lang w:val="en-US"/>
-        </w:rPr>
-        <w:t>Demander à Fae d’autres idées</w:t>
-      </w:r>
-    </w:p>
-    <w:p>
-      <w:pPr>
-        <w:rPr>
-          <w:lang w:val="en-US"/>
-        </w:rPr>
-      </w:pPr>
-    </w:p>
-    <w:p>
-      <w:pPr>
-        <w:rPr>
-          <w:lang w:val="en-US"/>
-        </w:rPr>
-      </w:pPr>
-      <w:r>
-        <w:rPr>
-          <w:lang w:val="en-US"/>
-        </w:rPr>
+        </w:rPr>
+        <w:t xml:space="preserve">Demander à </w:t>
+      </w:r>
+      <w:proofErr w:type="spellStart"/>
+      <w:r>
+        <w:rPr>
+          <w:highlight w:val="green"/>
+        </w:rPr>
+        <w:t>Fae</w:t>
+      </w:r>
+      <w:proofErr w:type="spellEnd"/>
+      <w:r>
+        <w:rPr>
+          <w:highlight w:val="green"/>
+        </w:rPr>
+        <w:t xml:space="preserve"> d’autres idées</w:t>
+      </w:r>
+    </w:p>
+    <w:p/>
+    <w:p>
+      <w:r>
         <w:br w:type="page"/>
       </w:r>
     </w:p>
@@ -5111,7 +5663,23 @@
           <w:rFonts w:cstheme="minorHAnsi"/>
           <w:lang w:val="en-US"/>
         </w:rPr>
-        <w:t>is assigned to an individual group and stays in that group for the duration of the procedure</w:t>
+        <w:t xml:space="preserve">is assigned to an individual group and </w:t>
+      </w:r>
+      <w:proofErr w:type="gramStart"/>
+      <w:r>
+        <w:rPr>
+          <w:rFonts w:cstheme="minorHAnsi"/>
+          <w:lang w:val="en-US"/>
+        </w:rPr>
+        <w:t>stays</w:t>
+      </w:r>
+      <w:proofErr w:type="gramEnd"/>
+      <w:r>
+        <w:rPr>
+          <w:rFonts w:cstheme="minorHAnsi"/>
+          <w:lang w:val="en-US"/>
+        </w:rPr>
+        <w:t xml:space="preserve"> in that group for the duration of the procedure</w:t>
       </w:r>
       <w:r>
         <w:rPr>
@@ -5719,15 +6287,32 @@
         </w:rPr>
         <w:t xml:space="preserve"> </w:t>
       </w:r>
-      <w:hyperlink r:id="rId2" w:history="1">
-        <w:r>
-          <w:rPr>
-            <w:rStyle w:val="Lienhypertexte"/>
-            <w:lang w:val="en-US"/>
-          </w:rPr>
-          <w:t>https://github.com/dgolden1/matlab_fleiss_kappa/blob/master/fleiss_kappa.m</w:t>
-        </w:r>
-      </w:hyperlink>
+      <w:r>
+        <w:fldChar w:fldCharType="begin"/>
+      </w:r>
+      <w:r>
+        <w:rPr>
+          <w:lang w:val="en-US"/>
+        </w:rPr>
+        <w:instrText xml:space="preserve"> HYPERLINK "https://github.com/dgolden1/matlab_fleiss_kappa/blob/master/fleiss_kappa.m" </w:instrText>
+      </w:r>
+      <w:r>
+        <w:fldChar w:fldCharType="separate"/>
+      </w:r>
+      <w:r>
+        <w:rPr>
+          <w:rStyle w:val="Lienhypertexte"/>
+          <w:lang w:val="en-US"/>
+        </w:rPr>
+        <w:t>https://github.com/dgolden1/matlab_fleiss_kappa/blob/master/fleiss_kappa.m</w:t>
+      </w:r>
+      <w:r>
+        <w:rPr>
+          <w:rStyle w:val="Lienhypertexte"/>
+          <w:lang w:val="en-US"/>
+        </w:rPr>
+        <w:fldChar w:fldCharType="end"/>
+      </w:r>
     </w:p>
     <w:p>
       <w:pPr>
@@ -5828,16 +6413,34 @@
         </w:rPr>
         <w:t xml:space="preserve"> </w:t>
       </w:r>
-      <w:hyperlink r:id="rId3" w:history="1">
-        <w:r>
-          <w:rPr>
-            <w:rStyle w:val="Lienhypertexte"/>
-            <w:rFonts w:cstheme="minorHAnsi"/>
-            <w:lang w:val="en-US"/>
-          </w:rPr>
-          <w:t>https://machinelearningmastery.com/k-fold-cross-validation</w:t>
-        </w:r>
-      </w:hyperlink>
+      <w:r>
+        <w:fldChar w:fldCharType="begin"/>
+      </w:r>
+      <w:r>
+        <w:rPr>
+          <w:lang w:val="en-US"/>
+        </w:rPr>
+        <w:instrText xml:space="preserve"> HYPERLINK "https://machinelearningmastery.com/k-fold-cross-validation" </w:instrText>
+      </w:r>
+      <w:r>
+        <w:fldChar w:fldCharType="separate"/>
+      </w:r>
+      <w:r>
+        <w:rPr>
+          <w:rStyle w:val="Lienhypertexte"/>
+          <w:rFonts w:cstheme="minorHAnsi"/>
+          <w:lang w:val="en-US"/>
+        </w:rPr>
+        <w:t>https://machinelearningmastery.com/k-fold-cross-validation</w:t>
+      </w:r>
+      <w:r>
+        <w:rPr>
+          <w:rStyle w:val="Lienhypertexte"/>
+          <w:rFonts w:cstheme="minorHAnsi"/>
+          <w:lang w:val="en-US"/>
+        </w:rPr>
+        <w:fldChar w:fldCharType="end"/>
+      </w:r>
     </w:p>
     <w:p>
       <w:pPr>

</xml_diff>